<commit_message>
Compte Rendu Sprint 3
</commit_message>
<xml_diff>
--- a/Gestion de projet/Compte Rendu Sprint 2.docx
+++ b/Gestion de projet/Compte Rendu Sprint 2.docx
@@ -84,7 +84,13 @@
     </w:p>
     <w:p>
       <w:r>
-        <w:t xml:space="preserve">Compte rendu de la première période </w:t>
+        <w:t>Compte rendu de l</w:t>
+      </w:r>
+      <w:r>
+        <w:t xml:space="preserve">a deuxième </w:t>
+      </w:r>
+      <w:r>
+        <w:t xml:space="preserve">période </w:t>
       </w:r>
       <w:r>
         <w:t xml:space="preserve">de </w:t>
@@ -1798,8 +1804,13 @@
               <w:cnfStyle w:val="000000100000" w:firstRow="0" w:lastRow="0" w:firstColumn="0" w:lastColumn="0" w:oddVBand="0" w:evenVBand="0" w:oddHBand="1" w:evenHBand="0" w:firstRowFirstColumn="0" w:firstRowLastColumn="0" w:lastRowFirstColumn="0" w:lastRowLastColumn="0"/>
             </w:pPr>
             <w:r>
-              <w:t>Laura Geley</w:t>
-            </w:r>
+              <w:t xml:space="preserve">Laura </w:t>
+            </w:r>
+            <w:proofErr w:type="spellStart"/>
+            <w:r>
+              <w:t>Geley</w:t>
+            </w:r>
+            <w:proofErr w:type="spellEnd"/>
           </w:p>
         </w:tc>
         <w:tc>
@@ -1887,8 +1898,13 @@
               <w:cnfStyle w:val="000000000000" w:firstRow="0" w:lastRow="0" w:firstColumn="0" w:lastColumn="0" w:oddVBand="0" w:evenVBand="0" w:oddHBand="0" w:evenHBand="0" w:firstRowFirstColumn="0" w:firstRowLastColumn="0" w:lastRowFirstColumn="0" w:lastRowLastColumn="0"/>
             </w:pPr>
             <w:r>
-              <w:t>Laura Geley</w:t>
-            </w:r>
+              <w:t xml:space="preserve">Laura </w:t>
+            </w:r>
+            <w:proofErr w:type="spellStart"/>
+            <w:r>
+              <w:t>Geley</w:t>
+            </w:r>
+            <w:proofErr w:type="spellEnd"/>
           </w:p>
         </w:tc>
         <w:tc>
@@ -1979,8 +1995,13 @@
               <w:cnfStyle w:val="000000100000" w:firstRow="0" w:lastRow="0" w:firstColumn="0" w:lastColumn="0" w:oddVBand="0" w:evenVBand="0" w:oddHBand="1" w:evenHBand="0" w:firstRowFirstColumn="0" w:firstRowLastColumn="0" w:lastRowFirstColumn="0" w:lastRowLastColumn="0"/>
             </w:pPr>
             <w:r>
-              <w:t>Laura Geley</w:t>
-            </w:r>
+              <w:t xml:space="preserve">Laura </w:t>
+            </w:r>
+            <w:proofErr w:type="spellStart"/>
+            <w:r>
+              <w:t>Geley</w:t>
+            </w:r>
+            <w:proofErr w:type="spellEnd"/>
           </w:p>
         </w:tc>
         <w:tc>

</xml_diff>